<commit_message>
Made real get all public images call. Cleaned up GUI.
</commit_message>
<xml_diff>
--- a/week-6/hw/FET-Week6_Final-Project.docx
+++ b/week-6/hw/FET-Week6_Final-Project.docx
@@ -1,6 +1,6 @@
 
 <file path=word/document.xml><?xml version="1.0" encoding="utf-8"?>
-<w:document xmlns:wpc="http://schemas.microsoft.com/office/word/2010/wordprocessingCanvas" xmlns:cx="http://schemas.microsoft.com/office/drawing/2014/chartex" xmlns:cx1="http://schemas.microsoft.com/office/drawing/2015/9/8/chartex" xmlns:cx2="http://schemas.microsoft.com/office/drawing/2015/10/21/chartex" xmlns:cx3="http://schemas.microsoft.com/office/drawing/2016/5/9/chartex" xmlns:cx4="http://schemas.microsoft.com/office/drawing/2016/5/10/chartex" xmlns:cx5="http://schemas.microsoft.com/office/drawing/2016/5/11/chartex" xmlns:cx6="http://schemas.microsoft.com/office/drawing/2016/5/12/chartex" xmlns:cx7="http://schemas.microsoft.com/office/drawing/2016/5/13/chartex" xmlns:cx8="http://schemas.microsoft.com/office/drawing/2016/5/14/chartex" xmlns:mc="http://schemas.openxmlformats.org/markup-compatibility/2006" xmlns:aink="http://schemas.microsoft.com/office/drawing/2016/ink" xmlns:am3d="http://schemas.microsoft.com/office/drawing/2017/model3d" xmlns:o="urn:schemas-microsoft-com:office:office" xmlns:r="http://schemas.openxmlformats.org/officeDocument/2006/relationships" xmlns:m="http://schemas.openxmlformats.org/officeDocument/2006/math" xmlns:v="urn:schemas-microsoft-com:vml" xmlns:wp14="http://schemas.microsoft.com/office/word/2010/wordprocessingDrawing" xmlns:wp="http://schemas.openxmlformats.org/drawingml/2006/wordprocessingDrawing" xmlns:w10="urn:schemas-microsoft-com:office:word" xmlns:w="http://schemas.openxmlformats.org/wordprocessingml/2006/main" xmlns:w14="http://schemas.microsoft.com/office/word/2010/wordml" xmlns:w15="http://schemas.microsoft.com/office/word/2012/wordml" xmlns:w16cex="http://schemas.microsoft.com/office/word/2018/wordml/cex" xmlns:w16cid="http://schemas.microsoft.com/office/word/2016/wordml/cid" xmlns:w16="http://schemas.microsoft.com/office/word/2018/wordml" xmlns:w16se="http://schemas.microsoft.com/office/word/2015/wordml/symex" xmlns:wpg="http://schemas.microsoft.com/office/word/2010/wordprocessingGroup" xmlns:wpi="http://schemas.microsoft.com/office/word/2010/wordprocessingInk" xmlns:wne="http://schemas.microsoft.com/office/word/2006/wordml" xmlns:wps="http://schemas.microsoft.com/office/word/2010/wordprocessingShape" mc:Ignorable="w14 w15 w16se w16cid w16 w16cex wp14">
+<w:document xmlns:wpc="http://schemas.microsoft.com/office/word/2010/wordprocessingCanvas" xmlns:cx="http://schemas.microsoft.com/office/drawing/2014/chartex" xmlns:cx1="http://schemas.microsoft.com/office/drawing/2015/9/8/chartex" xmlns:cx2="http://schemas.microsoft.com/office/drawing/2015/10/21/chartex" xmlns:cx3="http://schemas.microsoft.com/office/drawing/2016/5/9/chartex" xmlns:cx4="http://schemas.microsoft.com/office/drawing/2016/5/10/chartex" xmlns:cx5="http://schemas.microsoft.com/office/drawing/2016/5/11/chartex" xmlns:cx6="http://schemas.microsoft.com/office/drawing/2016/5/12/chartex" xmlns:cx7="http://schemas.microsoft.com/office/drawing/2016/5/13/chartex" xmlns:cx8="http://schemas.microsoft.com/office/drawing/2016/5/14/chartex" xmlns:mc="http://schemas.openxmlformats.org/markup-compatibility/2006" xmlns:aink="http://schemas.microsoft.com/office/drawing/2016/ink" xmlns:am3d="http://schemas.microsoft.com/office/drawing/2017/model3d" xmlns:o="urn:schemas-microsoft-com:office:office" xmlns:r="http://schemas.openxmlformats.org/officeDocument/2006/relationships" xmlns:m="http://schemas.openxmlformats.org/officeDocument/2006/math" xmlns:v="urn:schemas-microsoft-com:vml" xmlns:wp14="http://schemas.microsoft.com/office/word/2010/wordprocessingDrawing" xmlns:wp="http://schemas.openxmlformats.org/drawingml/2006/wordprocessingDrawing" xmlns:w10="urn:schemas-microsoft-com:office:word" xmlns:w="http://schemas.openxmlformats.org/wordprocessingml/2006/main" xmlns:w14="http://schemas.microsoft.com/office/word/2010/wordml" xmlns:w15="http://schemas.microsoft.com/office/word/2012/wordml" xmlns:w16cex="http://schemas.microsoft.com/office/word/2018/wordml/cex" xmlns:w16cid="http://schemas.microsoft.com/office/word/2016/wordml/cid" xmlns:w16="http://schemas.microsoft.com/office/word/2018/wordml" xmlns:w16sdtdh="http://schemas.microsoft.com/office/word/2020/wordml/sdtdatahash" xmlns:w16se="http://schemas.microsoft.com/office/word/2015/wordml/symex" xmlns:wpg="http://schemas.microsoft.com/office/word/2010/wordprocessingGroup" xmlns:wpi="http://schemas.microsoft.com/office/word/2010/wordprocessingInk" xmlns:wne="http://schemas.microsoft.com/office/word/2006/wordml" xmlns:wps="http://schemas.microsoft.com/office/word/2010/wordprocessingShape" mc:Ignorable="w14 w15 w16se w16cid w16 w16cex w16sdtdh wp14">
   <w:body>
     <w:p>
       <w:pPr>
@@ -475,10 +475,83 @@
     <w:p>
       <w:pPr>
         <w:rPr>
-          <w:b/>
-          <w:szCs w:val="24"/>
-        </w:rPr>
-      </w:pPr>
+          <w:bCs/>
+          <w:szCs w:val="24"/>
+          <w:highlight w:val="yellow"/>
+        </w:rPr>
+      </w:pPr>
+      <w:r>
+        <w:rPr>
+          <w:bCs/>
+          <w:szCs w:val="24"/>
+          <w:highlight w:val="yellow"/>
+        </w:rPr>
+        <w:br w:type="page"/>
+      </w:r>
+    </w:p>
+    <w:p>
+      <w:pPr>
+        <w:rPr>
+          <w:bCs/>
+          <w:szCs w:val="24"/>
+        </w:rPr>
+      </w:pPr>
+      <w:r>
+        <w:rPr>
+          <w:bCs/>
+          <w:szCs w:val="24"/>
+          <w:highlight w:val="yellow"/>
+        </w:rPr>
+        <w:lastRenderedPageBreak/>
+        <w:t>This was a solo project</w:t>
+      </w:r>
+      <w:r>
+        <w:rPr>
+          <w:bCs/>
+          <w:szCs w:val="24"/>
+          <w:highlight w:val="yellow"/>
+        </w:rPr>
+        <w:t xml:space="preserve">. There is also </w:t>
+      </w:r>
+      <w:r>
+        <w:rPr>
+          <w:bCs/>
+          <w:szCs w:val="24"/>
+          <w:highlight w:val="yellow"/>
+        </w:rPr>
+        <w:t xml:space="preserve">no option </w:t>
+      </w:r>
+      <w:r>
+        <w:rPr>
+          <w:bCs/>
+          <w:szCs w:val="24"/>
+          <w:highlight w:val="yellow"/>
+        </w:rPr>
+        <w:t xml:space="preserve">to update </w:t>
+      </w:r>
+      <w:r>
+        <w:rPr>
+          <w:bCs/>
+          <w:szCs w:val="24"/>
+          <w:highlight w:val="yellow"/>
+        </w:rPr>
+        <w:t>data in</w:t>
+      </w:r>
+      <w:r>
+        <w:rPr>
+          <w:bCs/>
+          <w:szCs w:val="24"/>
+          <w:highlight w:val="yellow"/>
+        </w:rPr>
+        <w:t xml:space="preserve"> this API, so no PUT request was made</w:t>
+      </w:r>
+      <w:r>
+        <w:rPr>
+          <w:bCs/>
+          <w:szCs w:val="24"/>
+        </w:rPr>
+        <w:t>.</w:t>
+      </w:r>
     </w:p>
     <w:p>
       <w:pPr>
@@ -498,10 +571,312 @@
     <w:p>
       <w:pPr>
         <w:rPr>
-          <w:b/>
-          <w:szCs w:val="24"/>
-        </w:rPr>
-      </w:pPr>
+          <w:bCs/>
+          <w:szCs w:val="24"/>
+        </w:rPr>
+      </w:pPr>
+      <w:r>
+        <w:rPr>
+          <w:bCs/>
+          <w:szCs w:val="24"/>
+        </w:rPr>
+        <w:t>index</w:t>
+      </w:r>
+      <w:r>
+        <w:rPr>
+          <w:bCs/>
+          <w:szCs w:val="24"/>
+        </w:rPr>
+        <w:t>.html</w:t>
+      </w:r>
+    </w:p>
+    <w:p>
+      <w:pPr>
+        <w:rPr>
+          <w:bCs/>
+          <w:szCs w:val="24"/>
+        </w:rPr>
+      </w:pPr>
+      <w:r>
+        <w:rPr>
+          <w:noProof/>
+        </w:rPr>
+        <w:drawing>
+          <wp:inline distT="0" distB="0" distL="0" distR="0" wp14:anchorId="11FC51CE" wp14:editId="1EF91212">
+            <wp:extent cx="5943600" cy="4087495"/>
+            <wp:effectExtent l="0" t="0" r="0" b="8255"/>
+            <wp:docPr id="2" name="Picture 2" descr="Text&#10;&#10;Description automatically generated"/>
+            <wp:cNvGraphicFramePr>
+              <a:graphicFrameLocks xmlns:a="http://schemas.openxmlformats.org/drawingml/2006/main" noChangeAspect="1"/>
+            </wp:cNvGraphicFramePr>
+            <a:graphic xmlns:a="http://schemas.openxmlformats.org/drawingml/2006/main">
+              <a:graphicData uri="http://schemas.openxmlformats.org/drawingml/2006/picture">
+                <pic:pic xmlns:pic="http://schemas.openxmlformats.org/drawingml/2006/picture">
+                  <pic:nvPicPr>
+                    <pic:cNvPr id="2" name="Picture 2" descr="Text&#10;&#10;Description automatically generated"/>
+                    <pic:cNvPicPr/>
+                  </pic:nvPicPr>
+                  <pic:blipFill>
+                    <a:blip r:embed="rId7"/>
+                    <a:stretch>
+                      <a:fillRect/>
+                    </a:stretch>
+                  </pic:blipFill>
+                  <pic:spPr>
+                    <a:xfrm>
+                      <a:off x="0" y="0"/>
+                      <a:ext cx="5943600" cy="4087495"/>
+                    </a:xfrm>
+                    <a:prstGeom prst="rect">
+                      <a:avLst/>
+                    </a:prstGeom>
+                  </pic:spPr>
+                </pic:pic>
+              </a:graphicData>
+            </a:graphic>
+          </wp:inline>
+        </w:drawing>
+      </w:r>
+    </w:p>
+    <w:p>
+      <w:pPr>
+        <w:rPr>
+          <w:bCs/>
+          <w:szCs w:val="24"/>
+        </w:rPr>
+      </w:pPr>
+      <w:r>
+        <w:rPr>
+          <w:noProof/>
+        </w:rPr>
+        <w:drawing>
+          <wp:inline distT="0" distB="0" distL="0" distR="0" wp14:anchorId="2CBC4D4A" wp14:editId="32DFEBBB">
+            <wp:extent cx="5943600" cy="1781175"/>
+            <wp:effectExtent l="0" t="0" r="0" b="9525"/>
+            <wp:docPr id="3" name="Picture 3" descr="A screenshot of a computer&#10;&#10;Description automatically generated with medium confidence"/>
+            <wp:cNvGraphicFramePr>
+              <a:graphicFrameLocks xmlns:a="http://schemas.openxmlformats.org/drawingml/2006/main" noChangeAspect="1"/>
+            </wp:cNvGraphicFramePr>
+            <a:graphic xmlns:a="http://schemas.openxmlformats.org/drawingml/2006/main">
+              <a:graphicData uri="http://schemas.openxmlformats.org/drawingml/2006/picture">
+                <pic:pic xmlns:pic="http://schemas.openxmlformats.org/drawingml/2006/picture">
+                  <pic:nvPicPr>
+                    <pic:cNvPr id="3" name="Picture 3" descr="A screenshot of a computer&#10;&#10;Description automatically generated with medium confidence"/>
+                    <pic:cNvPicPr/>
+                  </pic:nvPicPr>
+                  <pic:blipFill>
+                    <a:blip r:embed="rId8"/>
+                    <a:stretch>
+                      <a:fillRect/>
+                    </a:stretch>
+                  </pic:blipFill>
+                  <pic:spPr>
+                    <a:xfrm>
+                      <a:off x="0" y="0"/>
+                      <a:ext cx="5943600" cy="1781175"/>
+                    </a:xfrm>
+                    <a:prstGeom prst="rect">
+                      <a:avLst/>
+                    </a:prstGeom>
+                  </pic:spPr>
+                </pic:pic>
+              </a:graphicData>
+            </a:graphic>
+          </wp:inline>
+        </w:drawing>
+      </w:r>
+    </w:p>
+    <w:p>
+      <w:pPr>
+        <w:rPr>
+          <w:bCs/>
+          <w:szCs w:val="24"/>
+        </w:rPr>
+      </w:pPr>
+    </w:p>
+    <w:p>
+      <w:pPr>
+        <w:rPr>
+          <w:bCs/>
+          <w:szCs w:val="24"/>
+        </w:rPr>
+      </w:pPr>
+      <w:r>
+        <w:rPr>
+          <w:bCs/>
+          <w:szCs w:val="24"/>
+        </w:rPr>
+        <w:lastRenderedPageBreak/>
+        <w:t>app</w:t>
+      </w:r>
+      <w:r>
+        <w:rPr>
+          <w:bCs/>
+          <w:szCs w:val="24"/>
+        </w:rPr>
+        <w:t>-final.js (used app.js as a draft)</w:t>
+      </w:r>
+    </w:p>
+    <w:p>
+      <w:pPr>
+        <w:rPr>
+          <w:bCs/>
+          <w:szCs w:val="24"/>
+        </w:rPr>
+      </w:pPr>
+      <w:r>
+        <w:rPr>
+          <w:noProof/>
+        </w:rPr>
+        <w:drawing>
+          <wp:inline distT="0" distB="0" distL="0" distR="0" wp14:anchorId="0A0988CB" wp14:editId="1344B5A2">
+            <wp:extent cx="5943600" cy="4111625"/>
+            <wp:effectExtent l="0" t="0" r="0" b="3175"/>
+            <wp:docPr id="4" name="Picture 4" descr="Text&#10;&#10;Description automatically generated"/>
+            <wp:cNvGraphicFramePr>
+              <a:graphicFrameLocks xmlns:a="http://schemas.openxmlformats.org/drawingml/2006/main" noChangeAspect="1"/>
+            </wp:cNvGraphicFramePr>
+            <a:graphic xmlns:a="http://schemas.openxmlformats.org/drawingml/2006/main">
+              <a:graphicData uri="http://schemas.openxmlformats.org/drawingml/2006/picture">
+                <pic:pic xmlns:pic="http://schemas.openxmlformats.org/drawingml/2006/picture">
+                  <pic:nvPicPr>
+                    <pic:cNvPr id="4" name="Picture 4" descr="Text&#10;&#10;Description automatically generated"/>
+                    <pic:cNvPicPr/>
+                  </pic:nvPicPr>
+                  <pic:blipFill>
+                    <a:blip r:embed="rId9"/>
+                    <a:stretch>
+                      <a:fillRect/>
+                    </a:stretch>
+                  </pic:blipFill>
+                  <pic:spPr>
+                    <a:xfrm>
+                      <a:off x="0" y="0"/>
+                      <a:ext cx="5943600" cy="4111625"/>
+                    </a:xfrm>
+                    <a:prstGeom prst="rect">
+                      <a:avLst/>
+                    </a:prstGeom>
+                  </pic:spPr>
+                </pic:pic>
+              </a:graphicData>
+            </a:graphic>
+          </wp:inline>
+        </w:drawing>
+      </w:r>
+    </w:p>
+    <w:p>
+      <w:pPr>
+        <w:rPr>
+          <w:b/>
+          <w:szCs w:val="24"/>
+        </w:rPr>
+      </w:pPr>
+      <w:r>
+        <w:rPr>
+          <w:noProof/>
+        </w:rPr>
+        <w:drawing>
+          <wp:inline distT="0" distB="0" distL="0" distR="0" wp14:anchorId="30BA2C20" wp14:editId="61B178AD">
+            <wp:extent cx="5943600" cy="2332355"/>
+            <wp:effectExtent l="0" t="0" r="0" b="0"/>
+            <wp:docPr id="5" name="Picture 5" descr="Text&#10;&#10;Description automatically generated"/>
+            <wp:cNvGraphicFramePr>
+              <a:graphicFrameLocks xmlns:a="http://schemas.openxmlformats.org/drawingml/2006/main" noChangeAspect="1"/>
+            </wp:cNvGraphicFramePr>
+            <a:graphic xmlns:a="http://schemas.openxmlformats.org/drawingml/2006/main">
+              <a:graphicData uri="http://schemas.openxmlformats.org/drawingml/2006/picture">
+                <pic:pic xmlns:pic="http://schemas.openxmlformats.org/drawingml/2006/picture">
+                  <pic:nvPicPr>
+                    <pic:cNvPr id="5" name="Picture 5" descr="Text&#10;&#10;Description automatically generated"/>
+                    <pic:cNvPicPr/>
+                  </pic:nvPicPr>
+                  <pic:blipFill>
+                    <a:blip r:embed="rId10"/>
+                    <a:stretch>
+                      <a:fillRect/>
+                    </a:stretch>
+                  </pic:blipFill>
+                  <pic:spPr>
+                    <a:xfrm>
+                      <a:off x="0" y="0"/>
+                      <a:ext cx="5943600" cy="2332355"/>
+                    </a:xfrm>
+                    <a:prstGeom prst="rect">
+                      <a:avLst/>
+                    </a:prstGeom>
+                  </pic:spPr>
+                </pic:pic>
+              </a:graphicData>
+            </a:graphic>
+          </wp:inline>
+        </w:drawing>
+      </w:r>
+    </w:p>
+    <w:p>
+      <w:pPr>
+        <w:rPr>
+          <w:b/>
+          <w:szCs w:val="24"/>
+        </w:rPr>
+      </w:pPr>
+    </w:p>
+    <w:p>
+      <w:pPr>
+        <w:rPr>
+          <w:b/>
+          <w:szCs w:val="24"/>
+        </w:rPr>
+      </w:pPr>
+    </w:p>
+    <w:p>
+      <w:pPr>
+        <w:rPr>
+          <w:b/>
+          <w:szCs w:val="24"/>
+        </w:rPr>
+      </w:pPr>
+      <w:r>
+        <w:rPr>
+          <w:noProof/>
+        </w:rPr>
+        <w:lastRenderedPageBreak/>
+        <w:drawing>
+          <wp:inline distT="0" distB="0" distL="0" distR="0" wp14:anchorId="6375BB83" wp14:editId="2E49E9E7">
+            <wp:extent cx="5943600" cy="2692400"/>
+            <wp:effectExtent l="0" t="0" r="0" b="0"/>
+            <wp:docPr id="6" name="Picture 6" descr="Text&#10;&#10;Description automatically generated"/>
+            <wp:cNvGraphicFramePr>
+              <a:graphicFrameLocks xmlns:a="http://schemas.openxmlformats.org/drawingml/2006/main" noChangeAspect="1"/>
+            </wp:cNvGraphicFramePr>
+            <a:graphic xmlns:a="http://schemas.openxmlformats.org/drawingml/2006/main">
+              <a:graphicData uri="http://schemas.openxmlformats.org/drawingml/2006/picture">
+                <pic:pic xmlns:pic="http://schemas.openxmlformats.org/drawingml/2006/picture">
+                  <pic:nvPicPr>
+                    <pic:cNvPr id="6" name="Picture 6" descr="Text&#10;&#10;Description automatically generated"/>
+                    <pic:cNvPicPr/>
+                  </pic:nvPicPr>
+                  <pic:blipFill>
+                    <a:blip r:embed="rId11"/>
+                    <a:stretch>
+                      <a:fillRect/>
+                    </a:stretch>
+                  </pic:blipFill>
+                  <pic:spPr>
+                    <a:xfrm>
+                      <a:off x="0" y="0"/>
+                      <a:ext cx="5943600" cy="2692400"/>
+                    </a:xfrm>
+                    <a:prstGeom prst="rect">
+                      <a:avLst/>
+                    </a:prstGeom>
+                  </pic:spPr>
+                </pic:pic>
+              </a:graphicData>
+            </a:graphic>
+          </wp:inline>
+        </w:drawing>
+      </w:r>
     </w:p>
     <w:p>
       <w:pPr>
@@ -525,6 +900,255 @@
           <w:szCs w:val="24"/>
         </w:rPr>
       </w:pPr>
+      <w:r>
+        <w:rPr>
+          <w:noProof/>
+        </w:rPr>
+        <w:drawing>
+          <wp:inline distT="0" distB="0" distL="0" distR="0" wp14:anchorId="06384347" wp14:editId="4AE0E27B">
+            <wp:extent cx="5943600" cy="3219450"/>
+            <wp:effectExtent l="0" t="0" r="0" b="0"/>
+            <wp:docPr id="7" name="Picture 7" descr="Graphical user interface, text, application&#10;&#10;Description automatically generated"/>
+            <wp:cNvGraphicFramePr>
+              <a:graphicFrameLocks xmlns:a="http://schemas.openxmlformats.org/drawingml/2006/main" noChangeAspect="1"/>
+            </wp:cNvGraphicFramePr>
+            <a:graphic xmlns:a="http://schemas.openxmlformats.org/drawingml/2006/main">
+              <a:graphicData uri="http://schemas.openxmlformats.org/drawingml/2006/picture">
+                <pic:pic xmlns:pic="http://schemas.openxmlformats.org/drawingml/2006/picture">
+                  <pic:nvPicPr>
+                    <pic:cNvPr id="7" name="Picture 7" descr="Graphical user interface, text, application&#10;&#10;Description automatically generated"/>
+                    <pic:cNvPicPr/>
+                  </pic:nvPicPr>
+                  <pic:blipFill>
+                    <a:blip r:embed="rId12"/>
+                    <a:stretch>
+                      <a:fillRect/>
+                    </a:stretch>
+                  </pic:blipFill>
+                  <pic:spPr>
+                    <a:xfrm>
+                      <a:off x="0" y="0"/>
+                      <a:ext cx="5943600" cy="3219450"/>
+                    </a:xfrm>
+                    <a:prstGeom prst="rect">
+                      <a:avLst/>
+                    </a:prstGeom>
+                  </pic:spPr>
+                </pic:pic>
+              </a:graphicData>
+            </a:graphic>
+          </wp:inline>
+        </w:drawing>
+      </w:r>
+    </w:p>
+    <w:p>
+      <w:pPr>
+        <w:rPr>
+          <w:b/>
+          <w:szCs w:val="24"/>
+        </w:rPr>
+      </w:pPr>
+      <w:r>
+        <w:rPr>
+          <w:b/>
+          <w:szCs w:val="24"/>
+        </w:rPr>
+        <w:br w:type="page"/>
+      </w:r>
+    </w:p>
+    <w:p>
+      <w:pPr>
+        <w:rPr>
+          <w:b/>
+          <w:szCs w:val="24"/>
+        </w:rPr>
+      </w:pPr>
+      <w:r>
+        <w:rPr>
+          <w:noProof/>
+        </w:rPr>
+        <w:lastRenderedPageBreak/>
+        <w:drawing>
+          <wp:inline distT="0" distB="0" distL="0" distR="0" wp14:anchorId="582D99B1" wp14:editId="2BF71CBD">
+            <wp:extent cx="5943600" cy="3222625"/>
+            <wp:effectExtent l="0" t="0" r="0" b="0"/>
+            <wp:docPr id="10" name="Picture 10" descr="A screenshot of a computer&#10;&#10;Description automatically generated"/>
+            <wp:cNvGraphicFramePr>
+              <a:graphicFrameLocks xmlns:a="http://schemas.openxmlformats.org/drawingml/2006/main" noChangeAspect="1"/>
+            </wp:cNvGraphicFramePr>
+            <a:graphic xmlns:a="http://schemas.openxmlformats.org/drawingml/2006/main">
+              <a:graphicData uri="http://schemas.openxmlformats.org/drawingml/2006/picture">
+                <pic:pic xmlns:pic="http://schemas.openxmlformats.org/drawingml/2006/picture">
+                  <pic:nvPicPr>
+                    <pic:cNvPr id="10" name="Picture 10" descr="A screenshot of a computer&#10;&#10;Description automatically generated"/>
+                    <pic:cNvPicPr/>
+                  </pic:nvPicPr>
+                  <pic:blipFill>
+                    <a:blip r:embed="rId13"/>
+                    <a:stretch>
+                      <a:fillRect/>
+                    </a:stretch>
+                  </pic:blipFill>
+                  <pic:spPr>
+                    <a:xfrm>
+                      <a:off x="0" y="0"/>
+                      <a:ext cx="5943600" cy="3222625"/>
+                    </a:xfrm>
+                    <a:prstGeom prst="rect">
+                      <a:avLst/>
+                    </a:prstGeom>
+                  </pic:spPr>
+                </pic:pic>
+              </a:graphicData>
+            </a:graphic>
+          </wp:inline>
+        </w:drawing>
+      </w:r>
+    </w:p>
+    <w:p>
+      <w:pPr>
+        <w:rPr>
+          <w:b/>
+          <w:szCs w:val="24"/>
+        </w:rPr>
+      </w:pPr>
+      <w:r>
+        <w:rPr>
+          <w:noProof/>
+        </w:rPr>
+        <w:drawing>
+          <wp:inline distT="0" distB="0" distL="0" distR="0" wp14:anchorId="3625103C" wp14:editId="29D403D9">
+            <wp:extent cx="5943600" cy="3222625"/>
+            <wp:effectExtent l="0" t="0" r="0" b="0"/>
+            <wp:docPr id="9" name="Picture 9" descr="Graphical user interface, text, application&#10;&#10;Description automatically generated"/>
+            <wp:cNvGraphicFramePr>
+              <a:graphicFrameLocks xmlns:a="http://schemas.openxmlformats.org/drawingml/2006/main" noChangeAspect="1"/>
+            </wp:cNvGraphicFramePr>
+            <a:graphic xmlns:a="http://schemas.openxmlformats.org/drawingml/2006/main">
+              <a:graphicData uri="http://schemas.openxmlformats.org/drawingml/2006/picture">
+                <pic:pic xmlns:pic="http://schemas.openxmlformats.org/drawingml/2006/picture">
+                  <pic:nvPicPr>
+                    <pic:cNvPr id="9" name="Picture 9" descr="Graphical user interface, text, application&#10;&#10;Description automatically generated"/>
+                    <pic:cNvPicPr/>
+                  </pic:nvPicPr>
+                  <pic:blipFill>
+                    <a:blip r:embed="rId14"/>
+                    <a:stretch>
+                      <a:fillRect/>
+                    </a:stretch>
+                  </pic:blipFill>
+                  <pic:spPr>
+                    <a:xfrm>
+                      <a:off x="0" y="0"/>
+                      <a:ext cx="5943600" cy="3222625"/>
+                    </a:xfrm>
+                    <a:prstGeom prst="rect">
+                      <a:avLst/>
+                    </a:prstGeom>
+                  </pic:spPr>
+                </pic:pic>
+              </a:graphicData>
+            </a:graphic>
+          </wp:inline>
+        </w:drawing>
+      </w:r>
+    </w:p>
+    <w:p>
+      <w:pPr>
+        <w:rPr>
+          <w:b/>
+          <w:szCs w:val="24"/>
+        </w:rPr>
+      </w:pPr>
+      <w:r>
+        <w:rPr>
+          <w:noProof/>
+        </w:rPr>
+        <w:lastRenderedPageBreak/>
+        <w:drawing>
+          <wp:inline distT="0" distB="0" distL="0" distR="0" wp14:anchorId="37FDC010" wp14:editId="134DED63">
+            <wp:extent cx="5943600" cy="2017395"/>
+            <wp:effectExtent l="0" t="0" r="0" b="1905"/>
+            <wp:docPr id="11" name="Picture 11" descr="Graphical user interface, text, application, Word&#10;&#10;Description automatically generated"/>
+            <wp:cNvGraphicFramePr>
+              <a:graphicFrameLocks xmlns:a="http://schemas.openxmlformats.org/drawingml/2006/main" noChangeAspect="1"/>
+            </wp:cNvGraphicFramePr>
+            <a:graphic xmlns:a="http://schemas.openxmlformats.org/drawingml/2006/main">
+              <a:graphicData uri="http://schemas.openxmlformats.org/drawingml/2006/picture">
+                <pic:pic xmlns:pic="http://schemas.openxmlformats.org/drawingml/2006/picture">
+                  <pic:nvPicPr>
+                    <pic:cNvPr id="11" name="Picture 11" descr="Graphical user interface, text, application, Word&#10;&#10;Description automatically generated"/>
+                    <pic:cNvPicPr/>
+                  </pic:nvPicPr>
+                  <pic:blipFill>
+                    <a:blip r:embed="rId15"/>
+                    <a:stretch>
+                      <a:fillRect/>
+                    </a:stretch>
+                  </pic:blipFill>
+                  <pic:spPr>
+                    <a:xfrm>
+                      <a:off x="0" y="0"/>
+                      <a:ext cx="5943600" cy="2017395"/>
+                    </a:xfrm>
+                    <a:prstGeom prst="rect">
+                      <a:avLst/>
+                    </a:prstGeom>
+                  </pic:spPr>
+                </pic:pic>
+              </a:graphicData>
+            </a:graphic>
+          </wp:inline>
+        </w:drawing>
+      </w:r>
+    </w:p>
+    <w:p>
+      <w:pPr>
+        <w:rPr>
+          <w:b/>
+          <w:szCs w:val="24"/>
+        </w:rPr>
+      </w:pPr>
+      <w:r>
+        <w:rPr>
+          <w:noProof/>
+        </w:rPr>
+        <w:drawing>
+          <wp:inline distT="0" distB="0" distL="0" distR="0" wp14:anchorId="7262B231" wp14:editId="7657FDE2">
+            <wp:extent cx="5943600" cy="3042920"/>
+            <wp:effectExtent l="0" t="0" r="0" b="5080"/>
+            <wp:docPr id="12" name="Picture 12"/>
+            <wp:cNvGraphicFramePr>
+              <a:graphicFrameLocks xmlns:a="http://schemas.openxmlformats.org/drawingml/2006/main" noChangeAspect="1"/>
+            </wp:cNvGraphicFramePr>
+            <a:graphic xmlns:a="http://schemas.openxmlformats.org/drawingml/2006/main">
+              <a:graphicData uri="http://schemas.openxmlformats.org/drawingml/2006/picture">
+                <pic:pic xmlns:pic="http://schemas.openxmlformats.org/drawingml/2006/picture">
+                  <pic:nvPicPr>
+                    <pic:cNvPr id="1" name=""/>
+                    <pic:cNvPicPr/>
+                  </pic:nvPicPr>
+                  <pic:blipFill>
+                    <a:blip r:embed="rId16"/>
+                    <a:stretch>
+                      <a:fillRect/>
+                    </a:stretch>
+                  </pic:blipFill>
+                  <pic:spPr>
+                    <a:xfrm>
+                      <a:off x="0" y="0"/>
+                      <a:ext cx="5943600" cy="3042920"/>
+                    </a:xfrm>
+                    <a:prstGeom prst="rect">
+                      <a:avLst/>
+                    </a:prstGeom>
+                  </pic:spPr>
+                </pic:pic>
+              </a:graphicData>
+            </a:graphic>
+          </wp:inline>
+        </w:drawing>
+      </w:r>
     </w:p>
     <w:p>
       <w:pPr>
@@ -542,8 +1166,7 @@
       </w:r>
     </w:p>
     <w:sectPr>
-      <w:headerReference w:type="default" r:id="rId7"/>
-      <w:footerReference w:type="default" r:id="rId8"/>
+      <w:headerReference w:type="default" r:id="rId17"/>
       <w:pgSz w:w="12240" w:h="15840"/>
       <w:pgMar w:top="1440" w:right="1440" w:bottom="1440" w:left="1440" w:header="720" w:footer="720" w:gutter="0"/>
       <w:cols w:space="720"/>
@@ -554,7 +1177,7 @@
 </file>
 
 <file path=word/endnotes.xml><?xml version="1.0" encoding="utf-8"?>
-<w:endnotes xmlns:wpc="http://schemas.microsoft.com/office/word/2010/wordprocessingCanvas" xmlns:cx="http://schemas.microsoft.com/office/drawing/2014/chartex" xmlns:cx1="http://schemas.microsoft.com/office/drawing/2015/9/8/chartex" xmlns:cx2="http://schemas.microsoft.com/office/drawing/2015/10/21/chartex" xmlns:cx3="http://schemas.microsoft.com/office/drawing/2016/5/9/chartex" xmlns:cx4="http://schemas.microsoft.com/office/drawing/2016/5/10/chartex" xmlns:cx5="http://schemas.microsoft.com/office/drawing/2016/5/11/chartex" xmlns:cx6="http://schemas.microsoft.com/office/drawing/2016/5/12/chartex" xmlns:cx7="http://schemas.microsoft.com/office/drawing/2016/5/13/chartex" xmlns:cx8="http://schemas.microsoft.com/office/drawing/2016/5/14/chartex" xmlns:mc="http://schemas.openxmlformats.org/markup-compatibility/2006" xmlns:aink="http://schemas.microsoft.com/office/drawing/2016/ink" xmlns:am3d="http://schemas.microsoft.com/office/drawing/2017/model3d" xmlns:o="urn:schemas-microsoft-com:office:office" xmlns:r="http://schemas.openxmlformats.org/officeDocument/2006/relationships" xmlns:m="http://schemas.openxmlformats.org/officeDocument/2006/math" xmlns:v="urn:schemas-microsoft-com:vml" xmlns:wp14="http://schemas.microsoft.com/office/word/2010/wordprocessingDrawing" xmlns:wp="http://schemas.openxmlformats.org/drawingml/2006/wordprocessingDrawing" xmlns:w10="urn:schemas-microsoft-com:office:word" xmlns:w="http://schemas.openxmlformats.org/wordprocessingml/2006/main" xmlns:w14="http://schemas.microsoft.com/office/word/2010/wordml" xmlns:w15="http://schemas.microsoft.com/office/word/2012/wordml" xmlns:w16cex="http://schemas.microsoft.com/office/word/2018/wordml/cex" xmlns:w16cid="http://schemas.microsoft.com/office/word/2016/wordml/cid" xmlns:w16="http://schemas.microsoft.com/office/word/2018/wordml" xmlns:w16se="http://schemas.microsoft.com/office/word/2015/wordml/symex" xmlns:wpg="http://schemas.microsoft.com/office/word/2010/wordprocessingGroup" xmlns:wpi="http://schemas.microsoft.com/office/word/2010/wordprocessingInk" xmlns:wne="http://schemas.microsoft.com/office/word/2006/wordml" xmlns:wps="http://schemas.microsoft.com/office/word/2010/wordprocessingShape" mc:Ignorable="w14 w15 w16se w16cid w16 w16cex wp14">
+<w:endnotes xmlns:wpc="http://schemas.microsoft.com/office/word/2010/wordprocessingCanvas" xmlns:cx="http://schemas.microsoft.com/office/drawing/2014/chartex" xmlns:cx1="http://schemas.microsoft.com/office/drawing/2015/9/8/chartex" xmlns:cx2="http://schemas.microsoft.com/office/drawing/2015/10/21/chartex" xmlns:cx3="http://schemas.microsoft.com/office/drawing/2016/5/9/chartex" xmlns:cx4="http://schemas.microsoft.com/office/drawing/2016/5/10/chartex" xmlns:cx5="http://schemas.microsoft.com/office/drawing/2016/5/11/chartex" xmlns:cx6="http://schemas.microsoft.com/office/drawing/2016/5/12/chartex" xmlns:cx7="http://schemas.microsoft.com/office/drawing/2016/5/13/chartex" xmlns:cx8="http://schemas.microsoft.com/office/drawing/2016/5/14/chartex" xmlns:mc="http://schemas.openxmlformats.org/markup-compatibility/2006" xmlns:aink="http://schemas.microsoft.com/office/drawing/2016/ink" xmlns:am3d="http://schemas.microsoft.com/office/drawing/2017/model3d" xmlns:o="urn:schemas-microsoft-com:office:office" xmlns:r="http://schemas.openxmlformats.org/officeDocument/2006/relationships" xmlns:m="http://schemas.openxmlformats.org/officeDocument/2006/math" xmlns:v="urn:schemas-microsoft-com:vml" xmlns:wp14="http://schemas.microsoft.com/office/word/2010/wordprocessingDrawing" xmlns:wp="http://schemas.openxmlformats.org/drawingml/2006/wordprocessingDrawing" xmlns:w10="urn:schemas-microsoft-com:office:word" xmlns:w="http://schemas.openxmlformats.org/wordprocessingml/2006/main" xmlns:w14="http://schemas.microsoft.com/office/word/2010/wordml" xmlns:w15="http://schemas.microsoft.com/office/word/2012/wordml" xmlns:w16cex="http://schemas.microsoft.com/office/word/2018/wordml/cex" xmlns:w16cid="http://schemas.microsoft.com/office/word/2016/wordml/cid" xmlns:w16="http://schemas.microsoft.com/office/word/2018/wordml" xmlns:w16sdtdh="http://schemas.microsoft.com/office/word/2020/wordml/sdtdatahash" xmlns:w16se="http://schemas.microsoft.com/office/word/2015/wordml/symex" xmlns:wpg="http://schemas.microsoft.com/office/word/2010/wordprocessingGroup" xmlns:wpi="http://schemas.microsoft.com/office/word/2010/wordprocessingInk" xmlns:wne="http://schemas.microsoft.com/office/word/2006/wordml" xmlns:wps="http://schemas.microsoft.com/office/word/2010/wordprocessingShape" mc:Ignorable="w14 w15 w16se w16cid w16 w16cex w16sdtdh wp14">
   <w:endnote w:type="separator" w:id="-1">
     <w:p>
       <w:pPr>
@@ -578,18 +1201,8 @@
 </w:endnotes>
 </file>
 
-<file path=word/footer1.xml><?xml version="1.0" encoding="utf-8"?>
-<w:ftr xmlns:wpc="http://schemas.microsoft.com/office/word/2010/wordprocessingCanvas" xmlns:cx="http://schemas.microsoft.com/office/drawing/2014/chartex" xmlns:cx1="http://schemas.microsoft.com/office/drawing/2015/9/8/chartex" xmlns:cx2="http://schemas.microsoft.com/office/drawing/2015/10/21/chartex" xmlns:cx3="http://schemas.microsoft.com/office/drawing/2016/5/9/chartex" xmlns:cx4="http://schemas.microsoft.com/office/drawing/2016/5/10/chartex" xmlns:cx5="http://schemas.microsoft.com/office/drawing/2016/5/11/chartex" xmlns:cx6="http://schemas.microsoft.com/office/drawing/2016/5/12/chartex" xmlns:cx7="http://schemas.microsoft.com/office/drawing/2016/5/13/chartex" xmlns:cx8="http://schemas.microsoft.com/office/drawing/2016/5/14/chartex" xmlns:mc="http://schemas.openxmlformats.org/markup-compatibility/2006" xmlns:aink="http://schemas.microsoft.com/office/drawing/2016/ink" xmlns:am3d="http://schemas.microsoft.com/office/drawing/2017/model3d" xmlns:o="urn:schemas-microsoft-com:office:office" xmlns:r="http://schemas.openxmlformats.org/officeDocument/2006/relationships" xmlns:m="http://schemas.openxmlformats.org/officeDocument/2006/math" xmlns:v="urn:schemas-microsoft-com:vml" xmlns:wp14="http://schemas.microsoft.com/office/word/2010/wordprocessingDrawing" xmlns:wp="http://schemas.openxmlformats.org/drawingml/2006/wordprocessingDrawing" xmlns:w10="urn:schemas-microsoft-com:office:word" xmlns:w="http://schemas.openxmlformats.org/wordprocessingml/2006/main" xmlns:w14="http://schemas.microsoft.com/office/word/2010/wordml" xmlns:w15="http://schemas.microsoft.com/office/word/2012/wordml" xmlns:w16cex="http://schemas.microsoft.com/office/word/2018/wordml/cex" xmlns:w16cid="http://schemas.microsoft.com/office/word/2016/wordml/cid" xmlns:w16="http://schemas.microsoft.com/office/word/2018/wordml" xmlns:w16se="http://schemas.microsoft.com/office/word/2015/wordml/symex" xmlns:wpg="http://schemas.microsoft.com/office/word/2010/wordprocessingGroup" xmlns:wpi="http://schemas.microsoft.com/office/word/2010/wordprocessingInk" xmlns:wne="http://schemas.microsoft.com/office/word/2006/wordml" xmlns:wps="http://schemas.microsoft.com/office/word/2010/wordprocessingShape" mc:Ignorable="w14 w15 w16se w16cid w16 w16cex wp14">
-  <w:p>
-    <w:pPr>
-      <w:pStyle w:val="Footer"/>
-    </w:pPr>
-  </w:p>
-</w:ftr>
-</file>
-
 <file path=word/footnotes.xml><?xml version="1.0" encoding="utf-8"?>
-<w:footnotes xmlns:wpc="http://schemas.microsoft.com/office/word/2010/wordprocessingCanvas" xmlns:cx="http://schemas.microsoft.com/office/drawing/2014/chartex" xmlns:cx1="http://schemas.microsoft.com/office/drawing/2015/9/8/chartex" xmlns:cx2="http://schemas.microsoft.com/office/drawing/2015/10/21/chartex" xmlns:cx3="http://schemas.microsoft.com/office/drawing/2016/5/9/chartex" xmlns:cx4="http://schemas.microsoft.com/office/drawing/2016/5/10/chartex" xmlns:cx5="http://schemas.microsoft.com/office/drawing/2016/5/11/chartex" xmlns:cx6="http://schemas.microsoft.com/office/drawing/2016/5/12/chartex" xmlns:cx7="http://schemas.microsoft.com/office/drawing/2016/5/13/chartex" xmlns:cx8="http://schemas.microsoft.com/office/drawing/2016/5/14/chartex" xmlns:mc="http://schemas.openxmlformats.org/markup-compatibility/2006" xmlns:aink="http://schemas.microsoft.com/office/drawing/2016/ink" xmlns:am3d="http://schemas.microsoft.com/office/drawing/2017/model3d" xmlns:o="urn:schemas-microsoft-com:office:office" xmlns:r="http://schemas.openxmlformats.org/officeDocument/2006/relationships" xmlns:m="http://schemas.openxmlformats.org/officeDocument/2006/math" xmlns:v="urn:schemas-microsoft-com:vml" xmlns:wp14="http://schemas.microsoft.com/office/word/2010/wordprocessingDrawing" xmlns:wp="http://schemas.openxmlformats.org/drawingml/2006/wordprocessingDrawing" xmlns:w10="urn:schemas-microsoft-com:office:word" xmlns:w="http://schemas.openxmlformats.org/wordprocessingml/2006/main" xmlns:w14="http://schemas.microsoft.com/office/word/2010/wordml" xmlns:w15="http://schemas.microsoft.com/office/word/2012/wordml" xmlns:w16cex="http://schemas.microsoft.com/office/word/2018/wordml/cex" xmlns:w16cid="http://schemas.microsoft.com/office/word/2016/wordml/cid" xmlns:w16="http://schemas.microsoft.com/office/word/2018/wordml" xmlns:w16se="http://schemas.microsoft.com/office/word/2015/wordml/symex" xmlns:wpg="http://schemas.microsoft.com/office/word/2010/wordprocessingGroup" xmlns:wpi="http://schemas.microsoft.com/office/word/2010/wordprocessingInk" xmlns:wne="http://schemas.microsoft.com/office/word/2006/wordml" xmlns:wps="http://schemas.microsoft.com/office/word/2010/wordprocessingShape" mc:Ignorable="w14 w15 w16se w16cid w16 w16cex wp14">
+<w:footnotes xmlns:wpc="http://schemas.microsoft.com/office/word/2010/wordprocessingCanvas" xmlns:cx="http://schemas.microsoft.com/office/drawing/2014/chartex" xmlns:cx1="http://schemas.microsoft.com/office/drawing/2015/9/8/chartex" xmlns:cx2="http://schemas.microsoft.com/office/drawing/2015/10/21/chartex" xmlns:cx3="http://schemas.microsoft.com/office/drawing/2016/5/9/chartex" xmlns:cx4="http://schemas.microsoft.com/office/drawing/2016/5/10/chartex" xmlns:cx5="http://schemas.microsoft.com/office/drawing/2016/5/11/chartex" xmlns:cx6="http://schemas.microsoft.com/office/drawing/2016/5/12/chartex" xmlns:cx7="http://schemas.microsoft.com/office/drawing/2016/5/13/chartex" xmlns:cx8="http://schemas.microsoft.com/office/drawing/2016/5/14/chartex" xmlns:mc="http://schemas.openxmlformats.org/markup-compatibility/2006" xmlns:aink="http://schemas.microsoft.com/office/drawing/2016/ink" xmlns:am3d="http://schemas.microsoft.com/office/drawing/2017/model3d" xmlns:o="urn:schemas-microsoft-com:office:office" xmlns:r="http://schemas.openxmlformats.org/officeDocument/2006/relationships" xmlns:m="http://schemas.openxmlformats.org/officeDocument/2006/math" xmlns:v="urn:schemas-microsoft-com:vml" xmlns:wp14="http://schemas.microsoft.com/office/word/2010/wordprocessingDrawing" xmlns:wp="http://schemas.openxmlformats.org/drawingml/2006/wordprocessingDrawing" xmlns:w10="urn:schemas-microsoft-com:office:word" xmlns:w="http://schemas.openxmlformats.org/wordprocessingml/2006/main" xmlns:w14="http://schemas.microsoft.com/office/word/2010/wordml" xmlns:w15="http://schemas.microsoft.com/office/word/2012/wordml" xmlns:w16cex="http://schemas.microsoft.com/office/word/2018/wordml/cex" xmlns:w16cid="http://schemas.microsoft.com/office/word/2016/wordml/cid" xmlns:w16="http://schemas.microsoft.com/office/word/2018/wordml" xmlns:w16sdtdh="http://schemas.microsoft.com/office/word/2020/wordml/sdtdatahash" xmlns:w16se="http://schemas.microsoft.com/office/word/2015/wordml/symex" xmlns:wpg="http://schemas.microsoft.com/office/word/2010/wordprocessingGroup" xmlns:wpi="http://schemas.microsoft.com/office/word/2010/wordprocessingInk" xmlns:wne="http://schemas.microsoft.com/office/word/2006/wordml" xmlns:wps="http://schemas.microsoft.com/office/word/2010/wordprocessingShape" mc:Ignorable="w14 w15 w16se w16cid w16 w16cex w16sdtdh wp14">
   <w:footnote w:type="separator" w:id="-1">
     <w:p>
       <w:pPr>
@@ -614,11 +1227,39 @@
 </file>
 
 <file path=word/header1.xml><?xml version="1.0" encoding="utf-8"?>
-<w:hdr xmlns:wpc="http://schemas.microsoft.com/office/word/2010/wordprocessingCanvas" xmlns:cx="http://schemas.microsoft.com/office/drawing/2014/chartex" xmlns:cx1="http://schemas.microsoft.com/office/drawing/2015/9/8/chartex" xmlns:cx2="http://schemas.microsoft.com/office/drawing/2015/10/21/chartex" xmlns:cx3="http://schemas.microsoft.com/office/drawing/2016/5/9/chartex" xmlns:cx4="http://schemas.microsoft.com/office/drawing/2016/5/10/chartex" xmlns:cx5="http://schemas.microsoft.com/office/drawing/2016/5/11/chartex" xmlns:cx6="http://schemas.microsoft.com/office/drawing/2016/5/12/chartex" xmlns:cx7="http://schemas.microsoft.com/office/drawing/2016/5/13/chartex" xmlns:cx8="http://schemas.microsoft.com/office/drawing/2016/5/14/chartex" xmlns:mc="http://schemas.openxmlformats.org/markup-compatibility/2006" xmlns:aink="http://schemas.microsoft.com/office/drawing/2016/ink" xmlns:am3d="http://schemas.microsoft.com/office/drawing/2017/model3d" xmlns:o="urn:schemas-microsoft-com:office:office" xmlns:r="http://schemas.openxmlformats.org/officeDocument/2006/relationships" xmlns:m="http://schemas.openxmlformats.org/officeDocument/2006/math" xmlns:v="urn:schemas-microsoft-com:vml" xmlns:wp14="http://schemas.microsoft.com/office/word/2010/wordprocessingDrawing" xmlns:wp="http://schemas.openxmlformats.org/drawingml/2006/wordprocessingDrawing" xmlns:w10="urn:schemas-microsoft-com:office:word" xmlns:w="http://schemas.openxmlformats.org/wordprocessingml/2006/main" xmlns:w14="http://schemas.microsoft.com/office/word/2010/wordml" xmlns:w15="http://schemas.microsoft.com/office/word/2012/wordml" xmlns:w16cex="http://schemas.microsoft.com/office/word/2018/wordml/cex" xmlns:w16cid="http://schemas.microsoft.com/office/word/2016/wordml/cid" xmlns:w16="http://schemas.microsoft.com/office/word/2018/wordml" xmlns:w16se="http://schemas.microsoft.com/office/word/2015/wordml/symex" xmlns:wpg="http://schemas.microsoft.com/office/word/2010/wordprocessingGroup" xmlns:wpi="http://schemas.microsoft.com/office/word/2010/wordprocessingInk" xmlns:wne="http://schemas.microsoft.com/office/word/2006/wordml" xmlns:wps="http://schemas.microsoft.com/office/word/2010/wordprocessingShape" mc:Ignorable="w14 w15 w16se w16cid w16 w16cex wp14">
+<w:hdr xmlns:wpc="http://schemas.microsoft.com/office/word/2010/wordprocessingCanvas" xmlns:cx="http://schemas.microsoft.com/office/drawing/2014/chartex" xmlns:cx1="http://schemas.microsoft.com/office/drawing/2015/9/8/chartex" xmlns:cx2="http://schemas.microsoft.com/office/drawing/2015/10/21/chartex" xmlns:cx3="http://schemas.microsoft.com/office/drawing/2016/5/9/chartex" xmlns:cx4="http://schemas.microsoft.com/office/drawing/2016/5/10/chartex" xmlns:cx5="http://schemas.microsoft.com/office/drawing/2016/5/11/chartex" xmlns:cx6="http://schemas.microsoft.com/office/drawing/2016/5/12/chartex" xmlns:cx7="http://schemas.microsoft.com/office/drawing/2016/5/13/chartex" xmlns:cx8="http://schemas.microsoft.com/office/drawing/2016/5/14/chartex" xmlns:mc="http://schemas.openxmlformats.org/markup-compatibility/2006" xmlns:aink="http://schemas.microsoft.com/office/drawing/2016/ink" xmlns:am3d="http://schemas.microsoft.com/office/drawing/2017/model3d" xmlns:o="urn:schemas-microsoft-com:office:office" xmlns:r="http://schemas.openxmlformats.org/officeDocument/2006/relationships" xmlns:m="http://schemas.openxmlformats.org/officeDocument/2006/math" xmlns:v="urn:schemas-microsoft-com:vml" xmlns:wp14="http://schemas.microsoft.com/office/word/2010/wordprocessingDrawing" xmlns:wp="http://schemas.openxmlformats.org/drawingml/2006/wordprocessingDrawing" xmlns:w10="urn:schemas-microsoft-com:office:word" xmlns:w="http://schemas.openxmlformats.org/wordprocessingml/2006/main" xmlns:w14="http://schemas.microsoft.com/office/word/2010/wordml" xmlns:w15="http://schemas.microsoft.com/office/word/2012/wordml" xmlns:w16cex="http://schemas.microsoft.com/office/word/2018/wordml/cex" xmlns:w16cid="http://schemas.microsoft.com/office/word/2016/wordml/cid" xmlns:w16="http://schemas.microsoft.com/office/word/2018/wordml" xmlns:w16sdtdh="http://schemas.microsoft.com/office/word/2020/wordml/sdtdatahash" xmlns:w16se="http://schemas.microsoft.com/office/word/2015/wordml/symex" xmlns:wpg="http://schemas.microsoft.com/office/word/2010/wordprocessingGroup" xmlns:wpi="http://schemas.microsoft.com/office/word/2010/wordprocessingInk" xmlns:wne="http://schemas.microsoft.com/office/word/2006/wordml" xmlns:wps="http://schemas.microsoft.com/office/word/2010/wordprocessingShape" mc:Ignorable="w14 w15 w16se w16cid w16 w16cex w16sdtdh wp14">
   <w:p>
     <w:pPr>
       <w:pStyle w:val="Header"/>
     </w:pPr>
+    <w:r>
+      <w:t>Ren</w:t>
+    </w:r>
+    <w:r>
+      <w:t>é</w:t>
+    </w:r>
+    <w:r>
+      <w:t>e Dubuc</w:t>
+    </w:r>
+  </w:p>
+  <w:p>
+    <w:pPr>
+      <w:pStyle w:val="Header"/>
+    </w:pPr>
+    <w:r>
+      <w:t>6 February 2022</w:t>
+    </w:r>
+  </w:p>
+  <w:p>
+    <w:pPr>
+      <w:pStyle w:val="Header"/>
+    </w:pPr>
+    <w:r>
+      <w:rPr>
+        <w:highlight w:val="yellow"/>
+      </w:rPr>
+      <w:t>Permission from Jaiden Esprit to submit late</w:t>
+    </w:r>
     <w:r>
       <w:rPr>
         <w:rFonts w:ascii="Arial Black" w:eastAsia="Times New Roman" w:hAnsi="Arial Black" w:cs="Times New Roman"/>
@@ -685,7 +1326,7 @@
 </file>
 
 <file path=word/numbering.xml><?xml version="1.0" encoding="utf-8"?>
-<w:numbering xmlns:wpc="http://schemas.microsoft.com/office/word/2010/wordprocessingCanvas" xmlns:cx="http://schemas.microsoft.com/office/drawing/2014/chartex" xmlns:cx1="http://schemas.microsoft.com/office/drawing/2015/9/8/chartex" xmlns:cx2="http://schemas.microsoft.com/office/drawing/2015/10/21/chartex" xmlns:cx3="http://schemas.microsoft.com/office/drawing/2016/5/9/chartex" xmlns:cx4="http://schemas.microsoft.com/office/drawing/2016/5/10/chartex" xmlns:cx5="http://schemas.microsoft.com/office/drawing/2016/5/11/chartex" xmlns:cx6="http://schemas.microsoft.com/office/drawing/2016/5/12/chartex" xmlns:cx7="http://schemas.microsoft.com/office/drawing/2016/5/13/chartex" xmlns:cx8="http://schemas.microsoft.com/office/drawing/2016/5/14/chartex" xmlns:mc="http://schemas.openxmlformats.org/markup-compatibility/2006" xmlns:aink="http://schemas.microsoft.com/office/drawing/2016/ink" xmlns:am3d="http://schemas.microsoft.com/office/drawing/2017/model3d" xmlns:o="urn:schemas-microsoft-com:office:office" xmlns:r="http://schemas.openxmlformats.org/officeDocument/2006/relationships" xmlns:m="http://schemas.openxmlformats.org/officeDocument/2006/math" xmlns:v="urn:schemas-microsoft-com:vml" xmlns:wp14="http://schemas.microsoft.com/office/word/2010/wordprocessingDrawing" xmlns:wp="http://schemas.openxmlformats.org/drawingml/2006/wordprocessingDrawing" xmlns:w10="urn:schemas-microsoft-com:office:word" xmlns:w="http://schemas.openxmlformats.org/wordprocessingml/2006/main" xmlns:w14="http://schemas.microsoft.com/office/word/2010/wordml" xmlns:w15="http://schemas.microsoft.com/office/word/2012/wordml" xmlns:w16cex="http://schemas.microsoft.com/office/word/2018/wordml/cex" xmlns:w16cid="http://schemas.microsoft.com/office/word/2016/wordml/cid" xmlns:w16="http://schemas.microsoft.com/office/word/2018/wordml" xmlns:w16se="http://schemas.microsoft.com/office/word/2015/wordml/symex" xmlns:wpg="http://schemas.microsoft.com/office/word/2010/wordprocessingGroup" xmlns:wpi="http://schemas.microsoft.com/office/word/2010/wordprocessingInk" xmlns:wne="http://schemas.microsoft.com/office/word/2006/wordml" xmlns:wps="http://schemas.microsoft.com/office/word/2010/wordprocessingShape" mc:Ignorable="w14 w15 w16se w16cid w16 w16cex wp14">
+<w:numbering xmlns:wpc="http://schemas.microsoft.com/office/word/2010/wordprocessingCanvas" xmlns:cx="http://schemas.microsoft.com/office/drawing/2014/chartex" xmlns:cx1="http://schemas.microsoft.com/office/drawing/2015/9/8/chartex" xmlns:cx2="http://schemas.microsoft.com/office/drawing/2015/10/21/chartex" xmlns:cx3="http://schemas.microsoft.com/office/drawing/2016/5/9/chartex" xmlns:cx4="http://schemas.microsoft.com/office/drawing/2016/5/10/chartex" xmlns:cx5="http://schemas.microsoft.com/office/drawing/2016/5/11/chartex" xmlns:cx6="http://schemas.microsoft.com/office/drawing/2016/5/12/chartex" xmlns:cx7="http://schemas.microsoft.com/office/drawing/2016/5/13/chartex" xmlns:cx8="http://schemas.microsoft.com/office/drawing/2016/5/14/chartex" xmlns:mc="http://schemas.openxmlformats.org/markup-compatibility/2006" xmlns:aink="http://schemas.microsoft.com/office/drawing/2016/ink" xmlns:am3d="http://schemas.microsoft.com/office/drawing/2017/model3d" xmlns:o="urn:schemas-microsoft-com:office:office" xmlns:r="http://schemas.openxmlformats.org/officeDocument/2006/relationships" xmlns:m="http://schemas.openxmlformats.org/officeDocument/2006/math" xmlns:v="urn:schemas-microsoft-com:vml" xmlns:wp14="http://schemas.microsoft.com/office/word/2010/wordprocessingDrawing" xmlns:wp="http://schemas.openxmlformats.org/drawingml/2006/wordprocessingDrawing" xmlns:w10="urn:schemas-microsoft-com:office:word" xmlns:w="http://schemas.openxmlformats.org/wordprocessingml/2006/main" xmlns:w14="http://schemas.microsoft.com/office/word/2010/wordml" xmlns:w15="http://schemas.microsoft.com/office/word/2012/wordml" xmlns:w16cex="http://schemas.microsoft.com/office/word/2018/wordml/cex" xmlns:w16cid="http://schemas.microsoft.com/office/word/2016/wordml/cid" xmlns:w16="http://schemas.microsoft.com/office/word/2018/wordml" xmlns:w16sdtdh="http://schemas.microsoft.com/office/word/2020/wordml/sdtdatahash" xmlns:w16se="http://schemas.microsoft.com/office/word/2015/wordml/symex" xmlns:wpg="http://schemas.microsoft.com/office/word/2010/wordprocessingGroup" xmlns:wpi="http://schemas.microsoft.com/office/word/2010/wordprocessingInk" xmlns:wne="http://schemas.microsoft.com/office/word/2006/wordml" xmlns:wps="http://schemas.microsoft.com/office/word/2010/wordprocessingShape" mc:Ignorable="w14 w15 w16se w16cid w16 w16cex w16sdtdh wp14">
   <w:abstractNum w:abstractNumId="0" w15:restartNumberingAfterBreak="0">
     <w:nsid w:val="06727061"/>
     <w:multiLevelType w:val="hybridMultilevel"/>
@@ -1246,7 +1887,7 @@
 </file>
 
 <file path=word/styles.xml><?xml version="1.0" encoding="utf-8"?>
-<w:styles xmlns:mc="http://schemas.openxmlformats.org/markup-compatibility/2006" xmlns:r="http://schemas.openxmlformats.org/officeDocument/2006/relationships" xmlns:w="http://schemas.openxmlformats.org/wordprocessingml/2006/main" xmlns:w14="http://schemas.microsoft.com/office/word/2010/wordml" xmlns:w15="http://schemas.microsoft.com/office/word/2012/wordml" xmlns:w16cex="http://schemas.microsoft.com/office/word/2018/wordml/cex" xmlns:w16cid="http://schemas.microsoft.com/office/word/2016/wordml/cid" xmlns:w16="http://schemas.microsoft.com/office/word/2018/wordml" xmlns:w16se="http://schemas.microsoft.com/office/word/2015/wordml/symex" mc:Ignorable="w14 w15 w16se w16cid w16 w16cex">
+<w:styles xmlns:mc="http://schemas.openxmlformats.org/markup-compatibility/2006" xmlns:r="http://schemas.openxmlformats.org/officeDocument/2006/relationships" xmlns:w="http://schemas.openxmlformats.org/wordprocessingml/2006/main" xmlns:w14="http://schemas.microsoft.com/office/word/2010/wordml" xmlns:w15="http://schemas.microsoft.com/office/word/2012/wordml" xmlns:w16cex="http://schemas.microsoft.com/office/word/2018/wordml/cex" xmlns:w16cid="http://schemas.microsoft.com/office/word/2016/wordml/cid" xmlns:w16="http://schemas.microsoft.com/office/word/2018/wordml" xmlns:w16sdtdh="http://schemas.microsoft.com/office/word/2020/wordml/sdtdatahash" xmlns:w16se="http://schemas.microsoft.com/office/word/2015/wordml/symex" mc:Ignorable="w14 w15 w16se w16cid w16 w16cex w16sdtdh">
   <w:docDefaults>
     <w:rPrDefault>
       <w:rPr>

</xml_diff>

<commit_message>
Finished Coding Assignment doc
</commit_message>
<xml_diff>
--- a/week-6/hw/FET-Week6_Final-Project.docx
+++ b/week-6/hw/FET-Week6_Final-Project.docx
@@ -1117,7 +1117,7 @@
           <wp:inline distT="0" distB="0" distL="0" distR="0" wp14:anchorId="7262B231" wp14:editId="7657FDE2">
             <wp:extent cx="5943600" cy="3042920"/>
             <wp:effectExtent l="0" t="0" r="0" b="5080"/>
-            <wp:docPr id="12" name="Picture 12"/>
+            <wp:docPr id="12" name="Picture 12" descr="Graphical user interface, text, application&#10;&#10;Description automatically generated"/>
             <wp:cNvGraphicFramePr>
               <a:graphicFrameLocks xmlns:a="http://schemas.openxmlformats.org/drawingml/2006/main" noChangeAspect="1"/>
             </wp:cNvGraphicFramePr>
@@ -1125,7 +1125,7 @@
               <a:graphicData uri="http://schemas.openxmlformats.org/drawingml/2006/picture">
                 <pic:pic xmlns:pic="http://schemas.openxmlformats.org/drawingml/2006/picture">
                   <pic:nvPicPr>
-                    <pic:cNvPr id="1" name=""/>
+                    <pic:cNvPr id="12" name="Picture 12" descr="Graphical user interface, text, application&#10;&#10;Description automatically generated"/>
                     <pic:cNvPicPr/>
                   </pic:nvPicPr>
                   <pic:blipFill>
@@ -1163,6 +1163,21 @@
           <w:szCs w:val="24"/>
         </w:rPr>
         <w:t>URL to GitHub Repository:</w:t>
+      </w:r>
+    </w:p>
+    <w:p>
+      <w:pPr>
+        <w:rPr>
+          <w:bCs/>
+          <w:szCs w:val="24"/>
+        </w:rPr>
+      </w:pPr>
+      <w:r>
+        <w:rPr>
+          <w:bCs/>
+          <w:szCs w:val="24"/>
+        </w:rPr>
+        <w:t>https://github.com/radubuc/front-end-tech/tree/master/week-6/hw</w:t>
       </w:r>
     </w:p>
     <w:sectPr>

</xml_diff>